<commit_message>
Group master and new_branch changes
</commit_message>
<xml_diff>
--- a/GIT.docx
+++ b/GIT.docx
@@ -1015,6 +1015,1417 @@
                     <a:xfrm>
                       <a:off x="0" y="0"/>
                       <a:ext cx="5940425" cy="3891280"/>
+                    </a:xfrm>
+                    <a:prstGeom prst="rect">
+                      <a:avLst/>
+                    </a:prstGeom>
+                  </pic:spPr>
+                </pic:pic>
+              </a:graphicData>
+            </a:graphic>
+          </wp:inline>
+        </w:drawing>
+      </w:r>
+    </w:p>
+    <w:p>
+      <w:pPr>
+        <w:rPr>
+          <w:lang w:val="en-GB"/>
+        </w:rPr>
+      </w:pPr>
+      <w:r>
+        <w:rPr>
+          <w:noProof/>
+          <w:lang w:eastAsia="uk-UA"/>
+        </w:rPr>
+        <w:lastRenderedPageBreak/>
+        <w:drawing>
+          <wp:inline distT="0" distB="0" distL="0" distR="0" wp14:anchorId="208532E6" wp14:editId="6F1363FB">
+            <wp:extent cx="5940425" cy="6929120"/>
+            <wp:effectExtent l="0" t="0" r="3175" b="5080"/>
+            <wp:docPr id="24" name="Рисунок 24"/>
+            <wp:cNvGraphicFramePr>
+              <a:graphicFrameLocks xmlns:a="http://schemas.openxmlformats.org/drawingml/2006/main" noChangeAspect="1"/>
+            </wp:cNvGraphicFramePr>
+            <a:graphic xmlns:a="http://schemas.openxmlformats.org/drawingml/2006/main">
+              <a:graphicData uri="http://schemas.openxmlformats.org/drawingml/2006/picture">
+                <pic:pic xmlns:pic="http://schemas.openxmlformats.org/drawingml/2006/picture">
+                  <pic:nvPicPr>
+                    <pic:cNvPr id="1" name=""/>
+                    <pic:cNvPicPr/>
+                  </pic:nvPicPr>
+                  <pic:blipFill>
+                    <a:blip r:embed="rId27"/>
+                    <a:stretch>
+                      <a:fillRect/>
+                    </a:stretch>
+                  </pic:blipFill>
+                  <pic:spPr>
+                    <a:xfrm>
+                      <a:off x="0" y="0"/>
+                      <a:ext cx="5940425" cy="6929120"/>
+                    </a:xfrm>
+                    <a:prstGeom prst="rect">
+                      <a:avLst/>
+                    </a:prstGeom>
+                  </pic:spPr>
+                </pic:pic>
+              </a:graphicData>
+            </a:graphic>
+          </wp:inline>
+        </w:drawing>
+      </w:r>
+    </w:p>
+    <w:p>
+      <w:pPr>
+        <w:rPr>
+          <w:lang w:val="en-GB"/>
+        </w:rPr>
+      </w:pPr>
+      <w:r>
+        <w:rPr>
+          <w:noProof/>
+          <w:lang w:eastAsia="uk-UA"/>
+        </w:rPr>
+        <w:lastRenderedPageBreak/>
+        <w:drawing>
+          <wp:inline distT="0" distB="0" distL="0" distR="0" wp14:anchorId="08CADB51" wp14:editId="077343B7">
+            <wp:extent cx="5940425" cy="2905125"/>
+            <wp:effectExtent l="0" t="0" r="3175" b="9525"/>
+            <wp:docPr id="25" name="Рисунок 25"/>
+            <wp:cNvGraphicFramePr>
+              <a:graphicFrameLocks xmlns:a="http://schemas.openxmlformats.org/drawingml/2006/main" noChangeAspect="1"/>
+            </wp:cNvGraphicFramePr>
+            <a:graphic xmlns:a="http://schemas.openxmlformats.org/drawingml/2006/main">
+              <a:graphicData uri="http://schemas.openxmlformats.org/drawingml/2006/picture">
+                <pic:pic xmlns:pic="http://schemas.openxmlformats.org/drawingml/2006/picture">
+                  <pic:nvPicPr>
+                    <pic:cNvPr id="1" name=""/>
+                    <pic:cNvPicPr/>
+                  </pic:nvPicPr>
+                  <pic:blipFill>
+                    <a:blip r:embed="rId28"/>
+                    <a:stretch>
+                      <a:fillRect/>
+                    </a:stretch>
+                  </pic:blipFill>
+                  <pic:spPr>
+                    <a:xfrm>
+                      <a:off x="0" y="0"/>
+                      <a:ext cx="5940425" cy="2905125"/>
+                    </a:xfrm>
+                    <a:prstGeom prst="rect">
+                      <a:avLst/>
+                    </a:prstGeom>
+                  </pic:spPr>
+                </pic:pic>
+              </a:graphicData>
+            </a:graphic>
+          </wp:inline>
+        </w:drawing>
+      </w:r>
+    </w:p>
+    <w:p>
+      <w:pPr>
+        <w:rPr>
+          <w:lang w:val="en-GB"/>
+        </w:rPr>
+      </w:pPr>
+      <w:r>
+        <w:rPr>
+          <w:noProof/>
+          <w:lang w:eastAsia="uk-UA"/>
+        </w:rPr>
+        <w:drawing>
+          <wp:inline distT="0" distB="0" distL="0" distR="0" wp14:anchorId="0297F074" wp14:editId="47249EC4">
+            <wp:extent cx="5940425" cy="2884805"/>
+            <wp:effectExtent l="0" t="0" r="3175" b="0"/>
+            <wp:docPr id="26" name="Рисунок 26"/>
+            <wp:cNvGraphicFramePr>
+              <a:graphicFrameLocks xmlns:a="http://schemas.openxmlformats.org/drawingml/2006/main" noChangeAspect="1"/>
+            </wp:cNvGraphicFramePr>
+            <a:graphic xmlns:a="http://schemas.openxmlformats.org/drawingml/2006/main">
+              <a:graphicData uri="http://schemas.openxmlformats.org/drawingml/2006/picture">
+                <pic:pic xmlns:pic="http://schemas.openxmlformats.org/drawingml/2006/picture">
+                  <pic:nvPicPr>
+                    <pic:cNvPr id="1" name=""/>
+                    <pic:cNvPicPr/>
+                  </pic:nvPicPr>
+                  <pic:blipFill>
+                    <a:blip r:embed="rId29"/>
+                    <a:stretch>
+                      <a:fillRect/>
+                    </a:stretch>
+                  </pic:blipFill>
+                  <pic:spPr>
+                    <a:xfrm>
+                      <a:off x="0" y="0"/>
+                      <a:ext cx="5940425" cy="2884805"/>
+                    </a:xfrm>
+                    <a:prstGeom prst="rect">
+                      <a:avLst/>
+                    </a:prstGeom>
+                  </pic:spPr>
+                </pic:pic>
+              </a:graphicData>
+            </a:graphic>
+          </wp:inline>
+        </w:drawing>
+      </w:r>
+    </w:p>
+    <w:p>
+      <w:pPr>
+        <w:rPr>
+          <w:lang w:val="en-GB"/>
+        </w:rPr>
+      </w:pPr>
+      <w:r>
+        <w:rPr>
+          <w:noProof/>
+          <w:lang w:eastAsia="uk-UA"/>
+        </w:rPr>
+        <w:drawing>
+          <wp:inline distT="0" distB="0" distL="0" distR="0" wp14:anchorId="4D65D41B" wp14:editId="3F468B3C">
+            <wp:extent cx="5940425" cy="3029585"/>
+            <wp:effectExtent l="0" t="0" r="3175" b="0"/>
+            <wp:docPr id="27" name="Рисунок 27"/>
+            <wp:cNvGraphicFramePr>
+              <a:graphicFrameLocks xmlns:a="http://schemas.openxmlformats.org/drawingml/2006/main" noChangeAspect="1"/>
+            </wp:cNvGraphicFramePr>
+            <a:graphic xmlns:a="http://schemas.openxmlformats.org/drawingml/2006/main">
+              <a:graphicData uri="http://schemas.openxmlformats.org/drawingml/2006/picture">
+                <pic:pic xmlns:pic="http://schemas.openxmlformats.org/drawingml/2006/picture">
+                  <pic:nvPicPr>
+                    <pic:cNvPr id="1" name=""/>
+                    <pic:cNvPicPr/>
+                  </pic:nvPicPr>
+                  <pic:blipFill>
+                    <a:blip r:embed="rId30"/>
+                    <a:stretch>
+                      <a:fillRect/>
+                    </a:stretch>
+                  </pic:blipFill>
+                  <pic:spPr>
+                    <a:xfrm>
+                      <a:off x="0" y="0"/>
+                      <a:ext cx="5940425" cy="3029585"/>
+                    </a:xfrm>
+                    <a:prstGeom prst="rect">
+                      <a:avLst/>
+                    </a:prstGeom>
+                  </pic:spPr>
+                </pic:pic>
+              </a:graphicData>
+            </a:graphic>
+          </wp:inline>
+        </w:drawing>
+      </w:r>
+    </w:p>
+    <w:p>
+      <w:pPr>
+        <w:rPr>
+          <w:lang w:val="en-GB"/>
+        </w:rPr>
+      </w:pPr>
+      <w:r>
+        <w:rPr>
+          <w:noProof/>
+          <w:lang w:eastAsia="uk-UA"/>
+        </w:rPr>
+        <w:lastRenderedPageBreak/>
+        <w:drawing>
+          <wp:inline distT="0" distB="0" distL="0" distR="0" wp14:anchorId="59CA752C" wp14:editId="4DFE22D4">
+            <wp:extent cx="5940425" cy="3674110"/>
+            <wp:effectExtent l="0" t="0" r="3175" b="2540"/>
+            <wp:docPr id="28" name="Рисунок 28"/>
+            <wp:cNvGraphicFramePr>
+              <a:graphicFrameLocks xmlns:a="http://schemas.openxmlformats.org/drawingml/2006/main" noChangeAspect="1"/>
+            </wp:cNvGraphicFramePr>
+            <a:graphic xmlns:a="http://schemas.openxmlformats.org/drawingml/2006/main">
+              <a:graphicData uri="http://schemas.openxmlformats.org/drawingml/2006/picture">
+                <pic:pic xmlns:pic="http://schemas.openxmlformats.org/drawingml/2006/picture">
+                  <pic:nvPicPr>
+                    <pic:cNvPr id="1" name=""/>
+                    <pic:cNvPicPr/>
+                  </pic:nvPicPr>
+                  <pic:blipFill>
+                    <a:blip r:embed="rId31"/>
+                    <a:stretch>
+                      <a:fillRect/>
+                    </a:stretch>
+                  </pic:blipFill>
+                  <pic:spPr>
+                    <a:xfrm>
+                      <a:off x="0" y="0"/>
+                      <a:ext cx="5940425" cy="3674110"/>
+                    </a:xfrm>
+                    <a:prstGeom prst="rect">
+                      <a:avLst/>
+                    </a:prstGeom>
+                  </pic:spPr>
+                </pic:pic>
+              </a:graphicData>
+            </a:graphic>
+          </wp:inline>
+        </w:drawing>
+      </w:r>
+    </w:p>
+    <w:p>
+      <w:pPr>
+        <w:rPr>
+          <w:lang w:val="en-GB"/>
+        </w:rPr>
+      </w:pPr>
+      <w:r>
+        <w:rPr>
+          <w:noProof/>
+          <w:lang w:eastAsia="uk-UA"/>
+        </w:rPr>
+        <w:drawing>
+          <wp:inline distT="0" distB="0" distL="0" distR="0" wp14:anchorId="07B266F6" wp14:editId="3EF073C1">
+            <wp:extent cx="5940425" cy="3458210"/>
+            <wp:effectExtent l="0" t="0" r="3175" b="8890"/>
+            <wp:docPr id="29" name="Рисунок 29"/>
+            <wp:cNvGraphicFramePr>
+              <a:graphicFrameLocks xmlns:a="http://schemas.openxmlformats.org/drawingml/2006/main" noChangeAspect="1"/>
+            </wp:cNvGraphicFramePr>
+            <a:graphic xmlns:a="http://schemas.openxmlformats.org/drawingml/2006/main">
+              <a:graphicData uri="http://schemas.openxmlformats.org/drawingml/2006/picture">
+                <pic:pic xmlns:pic="http://schemas.openxmlformats.org/drawingml/2006/picture">
+                  <pic:nvPicPr>
+                    <pic:cNvPr id="1" name=""/>
+                    <pic:cNvPicPr/>
+                  </pic:nvPicPr>
+                  <pic:blipFill>
+                    <a:blip r:embed="rId32"/>
+                    <a:stretch>
+                      <a:fillRect/>
+                    </a:stretch>
+                  </pic:blipFill>
+                  <pic:spPr>
+                    <a:xfrm>
+                      <a:off x="0" y="0"/>
+                      <a:ext cx="5940425" cy="3458210"/>
+                    </a:xfrm>
+                    <a:prstGeom prst="rect">
+                      <a:avLst/>
+                    </a:prstGeom>
+                  </pic:spPr>
+                </pic:pic>
+              </a:graphicData>
+            </a:graphic>
+          </wp:inline>
+        </w:drawing>
+      </w:r>
+    </w:p>
+    <w:p>
+      <w:pPr>
+        <w:rPr>
+          <w:lang w:val="en-GB"/>
+        </w:rPr>
+      </w:pPr>
+      <w:r>
+        <w:rPr>
+          <w:noProof/>
+          <w:lang w:eastAsia="uk-UA"/>
+        </w:rPr>
+        <w:lastRenderedPageBreak/>
+        <w:drawing>
+          <wp:inline distT="0" distB="0" distL="0" distR="0" wp14:anchorId="75AC620A" wp14:editId="1BB43D08">
+            <wp:extent cx="5940425" cy="6769100"/>
+            <wp:effectExtent l="0" t="0" r="3175" b="0"/>
+            <wp:docPr id="30" name="Рисунок 30"/>
+            <wp:cNvGraphicFramePr>
+              <a:graphicFrameLocks xmlns:a="http://schemas.openxmlformats.org/drawingml/2006/main" noChangeAspect="1"/>
+            </wp:cNvGraphicFramePr>
+            <a:graphic xmlns:a="http://schemas.openxmlformats.org/drawingml/2006/main">
+              <a:graphicData uri="http://schemas.openxmlformats.org/drawingml/2006/picture">
+                <pic:pic xmlns:pic="http://schemas.openxmlformats.org/drawingml/2006/picture">
+                  <pic:nvPicPr>
+                    <pic:cNvPr id="1" name=""/>
+                    <pic:cNvPicPr/>
+                  </pic:nvPicPr>
+                  <pic:blipFill>
+                    <a:blip r:embed="rId33"/>
+                    <a:stretch>
+                      <a:fillRect/>
+                    </a:stretch>
+                  </pic:blipFill>
+                  <pic:spPr>
+                    <a:xfrm>
+                      <a:off x="0" y="0"/>
+                      <a:ext cx="5940425" cy="6769100"/>
+                    </a:xfrm>
+                    <a:prstGeom prst="rect">
+                      <a:avLst/>
+                    </a:prstGeom>
+                  </pic:spPr>
+                </pic:pic>
+              </a:graphicData>
+            </a:graphic>
+          </wp:inline>
+        </w:drawing>
+      </w:r>
+    </w:p>
+    <w:p>
+      <w:pPr>
+        <w:rPr>
+          <w:lang w:val="en-GB"/>
+        </w:rPr>
+      </w:pPr>
+      <w:r>
+        <w:rPr>
+          <w:noProof/>
+          <w:lang w:eastAsia="uk-UA"/>
+        </w:rPr>
+        <w:lastRenderedPageBreak/>
+        <w:drawing>
+          <wp:inline distT="0" distB="0" distL="0" distR="0" wp14:anchorId="681DF68F" wp14:editId="2CBB60FE">
+            <wp:extent cx="5940425" cy="5321935"/>
+            <wp:effectExtent l="0" t="0" r="3175" b="0"/>
+            <wp:docPr id="31" name="Рисунок 31"/>
+            <wp:cNvGraphicFramePr>
+              <a:graphicFrameLocks xmlns:a="http://schemas.openxmlformats.org/drawingml/2006/main" noChangeAspect="1"/>
+            </wp:cNvGraphicFramePr>
+            <a:graphic xmlns:a="http://schemas.openxmlformats.org/drawingml/2006/main">
+              <a:graphicData uri="http://schemas.openxmlformats.org/drawingml/2006/picture">
+                <pic:pic xmlns:pic="http://schemas.openxmlformats.org/drawingml/2006/picture">
+                  <pic:nvPicPr>
+                    <pic:cNvPr id="1" name=""/>
+                    <pic:cNvPicPr/>
+                  </pic:nvPicPr>
+                  <pic:blipFill>
+                    <a:blip r:embed="rId34"/>
+                    <a:stretch>
+                      <a:fillRect/>
+                    </a:stretch>
+                  </pic:blipFill>
+                  <pic:spPr>
+                    <a:xfrm>
+                      <a:off x="0" y="0"/>
+                      <a:ext cx="5940425" cy="5321935"/>
+                    </a:xfrm>
+                    <a:prstGeom prst="rect">
+                      <a:avLst/>
+                    </a:prstGeom>
+                  </pic:spPr>
+                </pic:pic>
+              </a:graphicData>
+            </a:graphic>
+          </wp:inline>
+        </w:drawing>
+      </w:r>
+    </w:p>
+    <w:p>
+      <w:pPr>
+        <w:rPr>
+          <w:lang w:val="en-GB"/>
+        </w:rPr>
+      </w:pPr>
+      <w:hyperlink r:id="rId35" w:history="1">
+        <w:r>
+          <w:rPr>
+            <w:rStyle w:val="a3"/>
+          </w:rPr>
+          <w:t>https://chris.beams.io/posts/git-commit/</w:t>
+        </w:r>
+      </w:hyperlink>
+      <w:r>
+        <w:rPr>
+          <w:lang w:val="en-GB"/>
+        </w:rPr>
+        <w:t xml:space="preserve"> </w:t>
+      </w:r>
+    </w:p>
+    <w:p>
+      <w:pPr>
+        <w:rPr>
+          <w:lang w:val="en-GB"/>
+        </w:rPr>
+      </w:pPr>
+      <w:r>
+        <w:rPr>
+          <w:noProof/>
+          <w:lang w:eastAsia="uk-UA"/>
+        </w:rPr>
+        <w:drawing>
+          <wp:inline distT="0" distB="0" distL="0" distR="0" wp14:anchorId="6F01E536" wp14:editId="340FAB63">
+            <wp:extent cx="4867275" cy="609600"/>
+            <wp:effectExtent l="0" t="0" r="9525" b="0"/>
+            <wp:docPr id="32" name="Рисунок 32"/>
+            <wp:cNvGraphicFramePr>
+              <a:graphicFrameLocks xmlns:a="http://schemas.openxmlformats.org/drawingml/2006/main" noChangeAspect="1"/>
+            </wp:cNvGraphicFramePr>
+            <a:graphic xmlns:a="http://schemas.openxmlformats.org/drawingml/2006/main">
+              <a:graphicData uri="http://schemas.openxmlformats.org/drawingml/2006/picture">
+                <pic:pic xmlns:pic="http://schemas.openxmlformats.org/drawingml/2006/picture">
+                  <pic:nvPicPr>
+                    <pic:cNvPr id="1" name=""/>
+                    <pic:cNvPicPr/>
+                  </pic:nvPicPr>
+                  <pic:blipFill>
+                    <a:blip r:embed="rId36"/>
+                    <a:stretch>
+                      <a:fillRect/>
+                    </a:stretch>
+                  </pic:blipFill>
+                  <pic:spPr>
+                    <a:xfrm>
+                      <a:off x="0" y="0"/>
+                      <a:ext cx="4867275" cy="609600"/>
+                    </a:xfrm>
+                    <a:prstGeom prst="rect">
+                      <a:avLst/>
+                    </a:prstGeom>
+                  </pic:spPr>
+                </pic:pic>
+              </a:graphicData>
+            </a:graphic>
+          </wp:inline>
+        </w:drawing>
+      </w:r>
+    </w:p>
+    <w:p>
+      <w:pPr>
+        <w:rPr>
+          <w:lang w:val="en-GB"/>
+        </w:rPr>
+      </w:pPr>
+    </w:p>
+    <w:p>
+      <w:pPr>
+        <w:rPr>
+          <w:lang w:val="en-GB"/>
+        </w:rPr>
+      </w:pPr>
+      <w:r>
+        <w:rPr>
+          <w:noProof/>
+          <w:lang w:eastAsia="uk-UA"/>
+        </w:rPr>
+        <w:drawing>
+          <wp:inline distT="0" distB="0" distL="0" distR="0" wp14:anchorId="18CAFB4E" wp14:editId="29C41A1A">
+            <wp:extent cx="5715000" cy="1943100"/>
+            <wp:effectExtent l="0" t="0" r="0" b="0"/>
+            <wp:docPr id="33" name="Рисунок 33"/>
+            <wp:cNvGraphicFramePr>
+              <a:graphicFrameLocks xmlns:a="http://schemas.openxmlformats.org/drawingml/2006/main" noChangeAspect="1"/>
+            </wp:cNvGraphicFramePr>
+            <a:graphic xmlns:a="http://schemas.openxmlformats.org/drawingml/2006/main">
+              <a:graphicData uri="http://schemas.openxmlformats.org/drawingml/2006/picture">
+                <pic:pic xmlns:pic="http://schemas.openxmlformats.org/drawingml/2006/picture">
+                  <pic:nvPicPr>
+                    <pic:cNvPr id="1" name=""/>
+                    <pic:cNvPicPr/>
+                  </pic:nvPicPr>
+                  <pic:blipFill>
+                    <a:blip r:embed="rId37"/>
+                    <a:stretch>
+                      <a:fillRect/>
+                    </a:stretch>
+                  </pic:blipFill>
+                  <pic:spPr>
+                    <a:xfrm>
+                      <a:off x="0" y="0"/>
+                      <a:ext cx="5715000" cy="1943100"/>
+                    </a:xfrm>
+                    <a:prstGeom prst="rect">
+                      <a:avLst/>
+                    </a:prstGeom>
+                  </pic:spPr>
+                </pic:pic>
+              </a:graphicData>
+            </a:graphic>
+          </wp:inline>
+        </w:drawing>
+      </w:r>
+    </w:p>
+    <w:p>
+      <w:pPr>
+        <w:rPr>
+          <w:lang w:val="en-GB"/>
+        </w:rPr>
+      </w:pPr>
+      <w:r>
+        <w:rPr>
+          <w:noProof/>
+          <w:lang w:eastAsia="uk-UA"/>
+        </w:rPr>
+        <w:lastRenderedPageBreak/>
+        <w:drawing>
+          <wp:inline distT="0" distB="0" distL="0" distR="0" wp14:anchorId="420A42DB" wp14:editId="6C9DA788">
+            <wp:extent cx="5940425" cy="3627120"/>
+            <wp:effectExtent l="0" t="0" r="3175" b="0"/>
+            <wp:docPr id="34" name="Рисунок 34"/>
+            <wp:cNvGraphicFramePr>
+              <a:graphicFrameLocks xmlns:a="http://schemas.openxmlformats.org/drawingml/2006/main" noChangeAspect="1"/>
+            </wp:cNvGraphicFramePr>
+            <a:graphic xmlns:a="http://schemas.openxmlformats.org/drawingml/2006/main">
+              <a:graphicData uri="http://schemas.openxmlformats.org/drawingml/2006/picture">
+                <pic:pic xmlns:pic="http://schemas.openxmlformats.org/drawingml/2006/picture">
+                  <pic:nvPicPr>
+                    <pic:cNvPr id="1" name=""/>
+                    <pic:cNvPicPr/>
+                  </pic:nvPicPr>
+                  <pic:blipFill>
+                    <a:blip r:embed="rId38"/>
+                    <a:stretch>
+                      <a:fillRect/>
+                    </a:stretch>
+                  </pic:blipFill>
+                  <pic:spPr>
+                    <a:xfrm>
+                      <a:off x="0" y="0"/>
+                      <a:ext cx="5940425" cy="3627120"/>
+                    </a:xfrm>
+                    <a:prstGeom prst="rect">
+                      <a:avLst/>
+                    </a:prstGeom>
+                  </pic:spPr>
+                </pic:pic>
+              </a:graphicData>
+            </a:graphic>
+          </wp:inline>
+        </w:drawing>
+      </w:r>
+    </w:p>
+    <w:p>
+      <w:pPr>
+        <w:rPr>
+          <w:lang w:val="en-GB"/>
+        </w:rPr>
+      </w:pPr>
+      <w:r>
+        <w:rPr>
+          <w:noProof/>
+          <w:lang w:eastAsia="uk-UA"/>
+        </w:rPr>
+        <w:drawing>
+          <wp:inline distT="0" distB="0" distL="0" distR="0" wp14:anchorId="43F0F1EE" wp14:editId="4A63973D">
+            <wp:extent cx="4981575" cy="1171575"/>
+            <wp:effectExtent l="0" t="0" r="9525" b="9525"/>
+            <wp:docPr id="35" name="Рисунок 35"/>
+            <wp:cNvGraphicFramePr>
+              <a:graphicFrameLocks xmlns:a="http://schemas.openxmlformats.org/drawingml/2006/main" noChangeAspect="1"/>
+            </wp:cNvGraphicFramePr>
+            <a:graphic xmlns:a="http://schemas.openxmlformats.org/drawingml/2006/main">
+              <a:graphicData uri="http://schemas.openxmlformats.org/drawingml/2006/picture">
+                <pic:pic xmlns:pic="http://schemas.openxmlformats.org/drawingml/2006/picture">
+                  <pic:nvPicPr>
+                    <pic:cNvPr id="1" name=""/>
+                    <pic:cNvPicPr/>
+                  </pic:nvPicPr>
+                  <pic:blipFill>
+                    <a:blip r:embed="rId39"/>
+                    <a:stretch>
+                      <a:fillRect/>
+                    </a:stretch>
+                  </pic:blipFill>
+                  <pic:spPr>
+                    <a:xfrm>
+                      <a:off x="0" y="0"/>
+                      <a:ext cx="4981575" cy="1171575"/>
+                    </a:xfrm>
+                    <a:prstGeom prst="rect">
+                      <a:avLst/>
+                    </a:prstGeom>
+                  </pic:spPr>
+                </pic:pic>
+              </a:graphicData>
+            </a:graphic>
+          </wp:inline>
+        </w:drawing>
+      </w:r>
+    </w:p>
+    <w:p>
+      <w:pPr>
+        <w:rPr>
+          <w:lang w:val="en-GB"/>
+        </w:rPr>
+      </w:pPr>
+      <w:r>
+        <w:rPr>
+          <w:noProof/>
+          <w:lang w:eastAsia="uk-UA"/>
+        </w:rPr>
+        <w:drawing>
+          <wp:inline distT="0" distB="0" distL="0" distR="0" wp14:anchorId="5831D432" wp14:editId="355434E0">
+            <wp:extent cx="5940425" cy="3481705"/>
+            <wp:effectExtent l="0" t="0" r="3175" b="4445"/>
+            <wp:docPr id="36" name="Рисунок 36"/>
+            <wp:cNvGraphicFramePr>
+              <a:graphicFrameLocks xmlns:a="http://schemas.openxmlformats.org/drawingml/2006/main" noChangeAspect="1"/>
+            </wp:cNvGraphicFramePr>
+            <a:graphic xmlns:a="http://schemas.openxmlformats.org/drawingml/2006/main">
+              <a:graphicData uri="http://schemas.openxmlformats.org/drawingml/2006/picture">
+                <pic:pic xmlns:pic="http://schemas.openxmlformats.org/drawingml/2006/picture">
+                  <pic:nvPicPr>
+                    <pic:cNvPr id="1" name=""/>
+                    <pic:cNvPicPr/>
+                  </pic:nvPicPr>
+                  <pic:blipFill>
+                    <a:blip r:embed="rId40"/>
+                    <a:stretch>
+                      <a:fillRect/>
+                    </a:stretch>
+                  </pic:blipFill>
+                  <pic:spPr>
+                    <a:xfrm>
+                      <a:off x="0" y="0"/>
+                      <a:ext cx="5940425" cy="3481705"/>
+                    </a:xfrm>
+                    <a:prstGeom prst="rect">
+                      <a:avLst/>
+                    </a:prstGeom>
+                  </pic:spPr>
+                </pic:pic>
+              </a:graphicData>
+            </a:graphic>
+          </wp:inline>
+        </w:drawing>
+      </w:r>
+    </w:p>
+    <w:p>
+      <w:pPr>
+        <w:rPr>
+          <w:lang w:val="en-GB"/>
+        </w:rPr>
+      </w:pPr>
+      <w:r>
+        <w:rPr>
+          <w:noProof/>
+          <w:lang w:eastAsia="uk-UA"/>
+        </w:rPr>
+        <w:lastRenderedPageBreak/>
+        <w:drawing>
+          <wp:inline distT="0" distB="0" distL="0" distR="0" wp14:anchorId="2F3E1B6F" wp14:editId="64CB6470">
+            <wp:extent cx="5153025" cy="771525"/>
+            <wp:effectExtent l="0" t="0" r="9525" b="9525"/>
+            <wp:docPr id="37" name="Рисунок 37"/>
+            <wp:cNvGraphicFramePr>
+              <a:graphicFrameLocks xmlns:a="http://schemas.openxmlformats.org/drawingml/2006/main" noChangeAspect="1"/>
+            </wp:cNvGraphicFramePr>
+            <a:graphic xmlns:a="http://schemas.openxmlformats.org/drawingml/2006/main">
+              <a:graphicData uri="http://schemas.openxmlformats.org/drawingml/2006/picture">
+                <pic:pic xmlns:pic="http://schemas.openxmlformats.org/drawingml/2006/picture">
+                  <pic:nvPicPr>
+                    <pic:cNvPr id="1" name=""/>
+                    <pic:cNvPicPr/>
+                  </pic:nvPicPr>
+                  <pic:blipFill>
+                    <a:blip r:embed="rId41"/>
+                    <a:stretch>
+                      <a:fillRect/>
+                    </a:stretch>
+                  </pic:blipFill>
+                  <pic:spPr>
+                    <a:xfrm>
+                      <a:off x="0" y="0"/>
+                      <a:ext cx="5153025" cy="771525"/>
+                    </a:xfrm>
+                    <a:prstGeom prst="rect">
+                      <a:avLst/>
+                    </a:prstGeom>
+                  </pic:spPr>
+                </pic:pic>
+              </a:graphicData>
+            </a:graphic>
+          </wp:inline>
+        </w:drawing>
+      </w:r>
+    </w:p>
+    <w:p>
+      <w:pPr>
+        <w:rPr>
+          <w:lang w:val="en-GB"/>
+        </w:rPr>
+      </w:pPr>
+      <w:r>
+        <w:rPr>
+          <w:noProof/>
+          <w:lang w:eastAsia="uk-UA"/>
+        </w:rPr>
+        <w:drawing>
+          <wp:inline distT="0" distB="0" distL="0" distR="0" wp14:anchorId="3440878E" wp14:editId="37A45207">
+            <wp:extent cx="5940425" cy="4064635"/>
+            <wp:effectExtent l="0" t="0" r="3175" b="0"/>
+            <wp:docPr id="38" name="Рисунок 38"/>
+            <wp:cNvGraphicFramePr>
+              <a:graphicFrameLocks xmlns:a="http://schemas.openxmlformats.org/drawingml/2006/main" noChangeAspect="1"/>
+            </wp:cNvGraphicFramePr>
+            <a:graphic xmlns:a="http://schemas.openxmlformats.org/drawingml/2006/main">
+              <a:graphicData uri="http://schemas.openxmlformats.org/drawingml/2006/picture">
+                <pic:pic xmlns:pic="http://schemas.openxmlformats.org/drawingml/2006/picture">
+                  <pic:nvPicPr>
+                    <pic:cNvPr id="1" name=""/>
+                    <pic:cNvPicPr/>
+                  </pic:nvPicPr>
+                  <pic:blipFill>
+                    <a:blip r:embed="rId42"/>
+                    <a:stretch>
+                      <a:fillRect/>
+                    </a:stretch>
+                  </pic:blipFill>
+                  <pic:spPr>
+                    <a:xfrm>
+                      <a:off x="0" y="0"/>
+                      <a:ext cx="5940425" cy="4064635"/>
+                    </a:xfrm>
+                    <a:prstGeom prst="rect">
+                      <a:avLst/>
+                    </a:prstGeom>
+                  </pic:spPr>
+                </pic:pic>
+              </a:graphicData>
+            </a:graphic>
+          </wp:inline>
+        </w:drawing>
+      </w:r>
+    </w:p>
+    <w:p>
+      <w:hyperlink r:id="rId43" w:history="1">
+        <w:r>
+          <w:rPr>
+            <w:rStyle w:val="a3"/>
+          </w:rPr>
+          <w:t>http://git-school.github.io/visualizing-git/</w:t>
+        </w:r>
+      </w:hyperlink>
+    </w:p>
+    <w:p>
+      <w:pPr>
+        <w:rPr>
+          <w:lang w:val="en-GB"/>
+        </w:rPr>
+      </w:pPr>
+      <w:r>
+        <w:rPr>
+          <w:noProof/>
+          <w:lang w:eastAsia="uk-UA"/>
+        </w:rPr>
+        <w:lastRenderedPageBreak/>
+        <w:drawing>
+          <wp:inline distT="0" distB="0" distL="0" distR="0" wp14:anchorId="5BEE2013" wp14:editId="1847971A">
+            <wp:extent cx="5940425" cy="5238115"/>
+            <wp:effectExtent l="0" t="0" r="3175" b="635"/>
+            <wp:docPr id="39" name="Рисунок 39"/>
+            <wp:cNvGraphicFramePr>
+              <a:graphicFrameLocks xmlns:a="http://schemas.openxmlformats.org/drawingml/2006/main" noChangeAspect="1"/>
+            </wp:cNvGraphicFramePr>
+            <a:graphic xmlns:a="http://schemas.openxmlformats.org/drawingml/2006/main">
+              <a:graphicData uri="http://schemas.openxmlformats.org/drawingml/2006/picture">
+                <pic:pic xmlns:pic="http://schemas.openxmlformats.org/drawingml/2006/picture">
+                  <pic:nvPicPr>
+                    <pic:cNvPr id="1" name=""/>
+                    <pic:cNvPicPr/>
+                  </pic:nvPicPr>
+                  <pic:blipFill>
+                    <a:blip r:embed="rId44"/>
+                    <a:stretch>
+                      <a:fillRect/>
+                    </a:stretch>
+                  </pic:blipFill>
+                  <pic:spPr>
+                    <a:xfrm>
+                      <a:off x="0" y="0"/>
+                      <a:ext cx="5940425" cy="5238115"/>
+                    </a:xfrm>
+                    <a:prstGeom prst="rect">
+                      <a:avLst/>
+                    </a:prstGeom>
+                  </pic:spPr>
+                </pic:pic>
+              </a:graphicData>
+            </a:graphic>
+          </wp:inline>
+        </w:drawing>
+      </w:r>
+    </w:p>
+    <w:p>
+      <w:pPr>
+        <w:rPr>
+          <w:lang w:val="en-GB"/>
+        </w:rPr>
+      </w:pPr>
+    </w:p>
+    <w:p>
+      <w:pPr>
+        <w:rPr>
+          <w:lang w:val="en-US"/>
+        </w:rPr>
+      </w:pPr>
+      <w:r>
+        <w:rPr>
+          <w:noProof/>
+          <w:lang w:eastAsia="uk-UA"/>
+        </w:rPr>
+        <w:lastRenderedPageBreak/>
+        <w:drawing>
+          <wp:inline distT="0" distB="0" distL="0" distR="0" wp14:anchorId="734745AB" wp14:editId="0272264A">
+            <wp:extent cx="5940425" cy="5433695"/>
+            <wp:effectExtent l="0" t="0" r="3175" b="0"/>
+            <wp:docPr id="40" name="Рисунок 40"/>
+            <wp:cNvGraphicFramePr>
+              <a:graphicFrameLocks xmlns:a="http://schemas.openxmlformats.org/drawingml/2006/main" noChangeAspect="1"/>
+            </wp:cNvGraphicFramePr>
+            <a:graphic xmlns:a="http://schemas.openxmlformats.org/drawingml/2006/main">
+              <a:graphicData uri="http://schemas.openxmlformats.org/drawingml/2006/picture">
+                <pic:pic xmlns:pic="http://schemas.openxmlformats.org/drawingml/2006/picture">
+                  <pic:nvPicPr>
+                    <pic:cNvPr id="1" name=""/>
+                    <pic:cNvPicPr/>
+                  </pic:nvPicPr>
+                  <pic:blipFill>
+                    <a:blip r:embed="rId45"/>
+                    <a:stretch>
+                      <a:fillRect/>
+                    </a:stretch>
+                  </pic:blipFill>
+                  <pic:spPr>
+                    <a:xfrm>
+                      <a:off x="0" y="0"/>
+                      <a:ext cx="5940425" cy="5433695"/>
+                    </a:xfrm>
+                    <a:prstGeom prst="rect">
+                      <a:avLst/>
+                    </a:prstGeom>
+                  </pic:spPr>
+                </pic:pic>
+              </a:graphicData>
+            </a:graphic>
+          </wp:inline>
+        </w:drawing>
+      </w:r>
+      <w:r>
+        <w:rPr>
+          <w:noProof/>
+          <w:lang w:eastAsia="uk-UA"/>
+        </w:rPr>
+        <w:lastRenderedPageBreak/>
+        <w:drawing>
+          <wp:inline distT="0" distB="0" distL="0" distR="0" wp14:anchorId="478DC2CF" wp14:editId="4A62AB99">
+            <wp:extent cx="5940425" cy="3953510"/>
+            <wp:effectExtent l="0" t="0" r="3175" b="8890"/>
+            <wp:docPr id="41" name="Рисунок 41"/>
+            <wp:cNvGraphicFramePr>
+              <a:graphicFrameLocks xmlns:a="http://schemas.openxmlformats.org/drawingml/2006/main" noChangeAspect="1"/>
+            </wp:cNvGraphicFramePr>
+            <a:graphic xmlns:a="http://schemas.openxmlformats.org/drawingml/2006/main">
+              <a:graphicData uri="http://schemas.openxmlformats.org/drawingml/2006/picture">
+                <pic:pic xmlns:pic="http://schemas.openxmlformats.org/drawingml/2006/picture">
+                  <pic:nvPicPr>
+                    <pic:cNvPr id="1" name=""/>
+                    <pic:cNvPicPr/>
+                  </pic:nvPicPr>
+                  <pic:blipFill>
+                    <a:blip r:embed="rId46"/>
+                    <a:stretch>
+                      <a:fillRect/>
+                    </a:stretch>
+                  </pic:blipFill>
+                  <pic:spPr>
+                    <a:xfrm>
+                      <a:off x="0" y="0"/>
+                      <a:ext cx="5940425" cy="3953510"/>
+                    </a:xfrm>
+                    <a:prstGeom prst="rect">
+                      <a:avLst/>
+                    </a:prstGeom>
+                  </pic:spPr>
+                </pic:pic>
+              </a:graphicData>
+            </a:graphic>
+          </wp:inline>
+        </w:drawing>
+      </w:r>
+      <w:r>
+        <w:rPr>
+          <w:noProof/>
+          <w:lang w:eastAsia="uk-UA"/>
+        </w:rPr>
+        <w:drawing>
+          <wp:inline distT="0" distB="0" distL="0" distR="0" wp14:anchorId="12634C4D" wp14:editId="5318121C">
+            <wp:extent cx="5940425" cy="4124960"/>
+            <wp:effectExtent l="0" t="0" r="3175" b="8890"/>
+            <wp:docPr id="42" name="Рисунок 42"/>
+            <wp:cNvGraphicFramePr>
+              <a:graphicFrameLocks xmlns:a="http://schemas.openxmlformats.org/drawingml/2006/main" noChangeAspect="1"/>
+            </wp:cNvGraphicFramePr>
+            <a:graphic xmlns:a="http://schemas.openxmlformats.org/drawingml/2006/main">
+              <a:graphicData uri="http://schemas.openxmlformats.org/drawingml/2006/picture">
+                <pic:pic xmlns:pic="http://schemas.openxmlformats.org/drawingml/2006/picture">
+                  <pic:nvPicPr>
+                    <pic:cNvPr id="1" name=""/>
+                    <pic:cNvPicPr/>
+                  </pic:nvPicPr>
+                  <pic:blipFill>
+                    <a:blip r:embed="rId47"/>
+                    <a:stretch>
+                      <a:fillRect/>
+                    </a:stretch>
+                  </pic:blipFill>
+                  <pic:spPr>
+                    <a:xfrm>
+                      <a:off x="0" y="0"/>
+                      <a:ext cx="5940425" cy="4124960"/>
+                    </a:xfrm>
+                    <a:prstGeom prst="rect">
+                      <a:avLst/>
+                    </a:prstGeom>
+                  </pic:spPr>
+                </pic:pic>
+              </a:graphicData>
+            </a:graphic>
+          </wp:inline>
+        </w:drawing>
+      </w:r>
+      <w:r>
+        <w:rPr>
+          <w:noProof/>
+          <w:lang w:eastAsia="uk-UA"/>
+        </w:rPr>
+        <w:lastRenderedPageBreak/>
+        <w:drawing>
+          <wp:inline distT="0" distB="0" distL="0" distR="0" wp14:anchorId="66956F18" wp14:editId="7FB8648D">
+            <wp:extent cx="5940425" cy="3742055"/>
+            <wp:effectExtent l="0" t="0" r="3175" b="0"/>
+            <wp:docPr id="43" name="Рисунок 43"/>
+            <wp:cNvGraphicFramePr>
+              <a:graphicFrameLocks xmlns:a="http://schemas.openxmlformats.org/drawingml/2006/main" noChangeAspect="1"/>
+            </wp:cNvGraphicFramePr>
+            <a:graphic xmlns:a="http://schemas.openxmlformats.org/drawingml/2006/main">
+              <a:graphicData uri="http://schemas.openxmlformats.org/drawingml/2006/picture">
+                <pic:pic xmlns:pic="http://schemas.openxmlformats.org/drawingml/2006/picture">
+                  <pic:nvPicPr>
+                    <pic:cNvPr id="1" name=""/>
+                    <pic:cNvPicPr/>
+                  </pic:nvPicPr>
+                  <pic:blipFill>
+                    <a:blip r:embed="rId48"/>
+                    <a:stretch>
+                      <a:fillRect/>
+                    </a:stretch>
+                  </pic:blipFill>
+                  <pic:spPr>
+                    <a:xfrm>
+                      <a:off x="0" y="0"/>
+                      <a:ext cx="5940425" cy="3742055"/>
+                    </a:xfrm>
+                    <a:prstGeom prst="rect">
+                      <a:avLst/>
+                    </a:prstGeom>
+                  </pic:spPr>
+                </pic:pic>
+              </a:graphicData>
+            </a:graphic>
+          </wp:inline>
+        </w:drawing>
+      </w:r>
+      <w:r>
+        <w:rPr>
+          <w:noProof/>
+          <w:lang w:eastAsia="uk-UA"/>
+        </w:rPr>
+        <w:drawing>
+          <wp:inline distT="0" distB="0" distL="0" distR="0" wp14:anchorId="18C4A0BC" wp14:editId="286C376D">
+            <wp:extent cx="5940425" cy="3912870"/>
+            <wp:effectExtent l="0" t="0" r="3175" b="0"/>
+            <wp:docPr id="44" name="Рисунок 44"/>
+            <wp:cNvGraphicFramePr>
+              <a:graphicFrameLocks xmlns:a="http://schemas.openxmlformats.org/drawingml/2006/main" noChangeAspect="1"/>
+            </wp:cNvGraphicFramePr>
+            <a:graphic xmlns:a="http://schemas.openxmlformats.org/drawingml/2006/main">
+              <a:graphicData uri="http://schemas.openxmlformats.org/drawingml/2006/picture">
+                <pic:pic xmlns:pic="http://schemas.openxmlformats.org/drawingml/2006/picture">
+                  <pic:nvPicPr>
+                    <pic:cNvPr id="1" name=""/>
+                    <pic:cNvPicPr/>
+                  </pic:nvPicPr>
+                  <pic:blipFill>
+                    <a:blip r:embed="rId49"/>
+                    <a:stretch>
+                      <a:fillRect/>
+                    </a:stretch>
+                  </pic:blipFill>
+                  <pic:spPr>
+                    <a:xfrm>
+                      <a:off x="0" y="0"/>
+                      <a:ext cx="5940425" cy="3912870"/>
+                    </a:xfrm>
+                    <a:prstGeom prst="rect">
+                      <a:avLst/>
+                    </a:prstGeom>
+                  </pic:spPr>
+                </pic:pic>
+              </a:graphicData>
+            </a:graphic>
+          </wp:inline>
+        </w:drawing>
+      </w:r>
+      <w:r>
+        <w:rPr>
+          <w:noProof/>
+          <w:lang w:eastAsia="uk-UA"/>
+        </w:rPr>
+        <w:lastRenderedPageBreak/>
+        <w:drawing>
+          <wp:inline distT="0" distB="0" distL="0" distR="0" wp14:anchorId="7F1620F3" wp14:editId="778C1BBA">
+            <wp:extent cx="5940425" cy="3284855"/>
+            <wp:effectExtent l="0" t="0" r="3175" b="0"/>
+            <wp:docPr id="45" name="Рисунок 45"/>
+            <wp:cNvGraphicFramePr>
+              <a:graphicFrameLocks xmlns:a="http://schemas.openxmlformats.org/drawingml/2006/main" noChangeAspect="1"/>
+            </wp:cNvGraphicFramePr>
+            <a:graphic xmlns:a="http://schemas.openxmlformats.org/drawingml/2006/main">
+              <a:graphicData uri="http://schemas.openxmlformats.org/drawingml/2006/picture">
+                <pic:pic xmlns:pic="http://schemas.openxmlformats.org/drawingml/2006/picture">
+                  <pic:nvPicPr>
+                    <pic:cNvPr id="1" name=""/>
+                    <pic:cNvPicPr/>
+                  </pic:nvPicPr>
+                  <pic:blipFill>
+                    <a:blip r:embed="rId50"/>
+                    <a:stretch>
+                      <a:fillRect/>
+                    </a:stretch>
+                  </pic:blipFill>
+                  <pic:spPr>
+                    <a:xfrm>
+                      <a:off x="0" y="0"/>
+                      <a:ext cx="5940425" cy="3284855"/>
+                    </a:xfrm>
+                    <a:prstGeom prst="rect">
+                      <a:avLst/>
+                    </a:prstGeom>
+                  </pic:spPr>
+                </pic:pic>
+              </a:graphicData>
+            </a:graphic>
+          </wp:inline>
+        </w:drawing>
+      </w:r>
+      <w:r>
+        <w:rPr>
+          <w:noProof/>
+          <w:lang w:eastAsia="uk-UA"/>
+        </w:rPr>
+        <w:lastRenderedPageBreak/>
+        <w:drawing>
+          <wp:inline distT="0" distB="0" distL="0" distR="0" wp14:anchorId="75EA682D" wp14:editId="257E7478">
+            <wp:extent cx="5940425" cy="6376035"/>
+            <wp:effectExtent l="0" t="0" r="3175" b="5715"/>
+            <wp:docPr id="46" name="Рисунок 46"/>
+            <wp:cNvGraphicFramePr>
+              <a:graphicFrameLocks xmlns:a="http://schemas.openxmlformats.org/drawingml/2006/main" noChangeAspect="1"/>
+            </wp:cNvGraphicFramePr>
+            <a:graphic xmlns:a="http://schemas.openxmlformats.org/drawingml/2006/main">
+              <a:graphicData uri="http://schemas.openxmlformats.org/drawingml/2006/picture">
+                <pic:pic xmlns:pic="http://schemas.openxmlformats.org/drawingml/2006/picture">
+                  <pic:nvPicPr>
+                    <pic:cNvPr id="1" name=""/>
+                    <pic:cNvPicPr/>
+                  </pic:nvPicPr>
+                  <pic:blipFill>
+                    <a:blip r:embed="rId51"/>
+                    <a:stretch>
+                      <a:fillRect/>
+                    </a:stretch>
+                  </pic:blipFill>
+                  <pic:spPr>
+                    <a:xfrm>
+                      <a:off x="0" y="0"/>
+                      <a:ext cx="5940425" cy="6376035"/>
+                    </a:xfrm>
+                    <a:prstGeom prst="rect">
+                      <a:avLst/>
+                    </a:prstGeom>
+                  </pic:spPr>
+                </pic:pic>
+              </a:graphicData>
+            </a:graphic>
+          </wp:inline>
+        </w:drawing>
+      </w:r>
+      <w:r>
+        <w:rPr>
+          <w:noProof/>
+          <w:lang w:eastAsia="uk-UA"/>
+        </w:rPr>
+        <w:lastRenderedPageBreak/>
+        <w:drawing>
+          <wp:inline distT="0" distB="0" distL="0" distR="0" wp14:anchorId="268D04F2" wp14:editId="6C653BE3">
+            <wp:extent cx="5940425" cy="3156585"/>
+            <wp:effectExtent l="0" t="0" r="3175" b="5715"/>
+            <wp:docPr id="47" name="Рисунок 47"/>
+            <wp:cNvGraphicFramePr>
+              <a:graphicFrameLocks xmlns:a="http://schemas.openxmlformats.org/drawingml/2006/main" noChangeAspect="1"/>
+            </wp:cNvGraphicFramePr>
+            <a:graphic xmlns:a="http://schemas.openxmlformats.org/drawingml/2006/main">
+              <a:graphicData uri="http://schemas.openxmlformats.org/drawingml/2006/picture">
+                <pic:pic xmlns:pic="http://schemas.openxmlformats.org/drawingml/2006/picture">
+                  <pic:nvPicPr>
+                    <pic:cNvPr id="1" name=""/>
+                    <pic:cNvPicPr/>
+                  </pic:nvPicPr>
+                  <pic:blipFill>
+                    <a:blip r:embed="rId52"/>
+                    <a:stretch>
+                      <a:fillRect/>
+                    </a:stretch>
+                  </pic:blipFill>
+                  <pic:spPr>
+                    <a:xfrm>
+                      <a:off x="0" y="0"/>
+                      <a:ext cx="5940425" cy="3156585"/>
+                    </a:xfrm>
+                    <a:prstGeom prst="rect">
+                      <a:avLst/>
+                    </a:prstGeom>
+                  </pic:spPr>
+                </pic:pic>
+              </a:graphicData>
+            </a:graphic>
+          </wp:inline>
+        </w:drawing>
+      </w:r>
+      <w:r>
+        <w:rPr>
+          <w:noProof/>
+          <w:lang w:eastAsia="uk-UA"/>
+        </w:rPr>
+        <w:drawing>
+          <wp:inline distT="0" distB="0" distL="0" distR="0" wp14:anchorId="55836495" wp14:editId="72A2AADD">
+            <wp:extent cx="5940425" cy="2602865"/>
+            <wp:effectExtent l="0" t="0" r="3175" b="6985"/>
+            <wp:docPr id="48" name="Рисунок 48"/>
+            <wp:cNvGraphicFramePr>
+              <a:graphicFrameLocks xmlns:a="http://schemas.openxmlformats.org/drawingml/2006/main" noChangeAspect="1"/>
+            </wp:cNvGraphicFramePr>
+            <a:graphic xmlns:a="http://schemas.openxmlformats.org/drawingml/2006/main">
+              <a:graphicData uri="http://schemas.openxmlformats.org/drawingml/2006/picture">
+                <pic:pic xmlns:pic="http://schemas.openxmlformats.org/drawingml/2006/picture">
+                  <pic:nvPicPr>
+                    <pic:cNvPr id="1" name=""/>
+                    <pic:cNvPicPr/>
+                  </pic:nvPicPr>
+                  <pic:blipFill>
+                    <a:blip r:embed="rId53"/>
+                    <a:stretch>
+                      <a:fillRect/>
+                    </a:stretch>
+                  </pic:blipFill>
+                  <pic:spPr>
+                    <a:xfrm>
+                      <a:off x="0" y="0"/>
+                      <a:ext cx="5940425" cy="2602865"/>
+                    </a:xfrm>
+                    <a:prstGeom prst="rect">
+                      <a:avLst/>
+                    </a:prstGeom>
+                  </pic:spPr>
+                </pic:pic>
+              </a:graphicData>
+            </a:graphic>
+          </wp:inline>
+        </w:drawing>
+      </w:r>
+      <w:r>
+        <w:rPr>
+          <w:noProof/>
+          <w:lang w:eastAsia="uk-UA"/>
+        </w:rPr>
+        <w:drawing>
+          <wp:inline distT="0" distB="0" distL="0" distR="0" wp14:anchorId="35230D9A" wp14:editId="66580CCE">
+            <wp:extent cx="5940425" cy="3447415"/>
+            <wp:effectExtent l="0" t="0" r="3175" b="635"/>
+            <wp:docPr id="49" name="Рисунок 49"/>
+            <wp:cNvGraphicFramePr>
+              <a:graphicFrameLocks xmlns:a="http://schemas.openxmlformats.org/drawingml/2006/main" noChangeAspect="1"/>
+            </wp:cNvGraphicFramePr>
+            <a:graphic xmlns:a="http://schemas.openxmlformats.org/drawingml/2006/main">
+              <a:graphicData uri="http://schemas.openxmlformats.org/drawingml/2006/picture">
+                <pic:pic xmlns:pic="http://schemas.openxmlformats.org/drawingml/2006/picture">
+                  <pic:nvPicPr>
+                    <pic:cNvPr id="1" name=""/>
+                    <pic:cNvPicPr/>
+                  </pic:nvPicPr>
+                  <pic:blipFill>
+                    <a:blip r:embed="rId54"/>
+                    <a:stretch>
+                      <a:fillRect/>
+                    </a:stretch>
+                  </pic:blipFill>
+                  <pic:spPr>
+                    <a:xfrm>
+                      <a:off x="0" y="0"/>
+                      <a:ext cx="5940425" cy="3447415"/>
+                    </a:xfrm>
+                    <a:prstGeom prst="rect">
+                      <a:avLst/>
+                    </a:prstGeom>
+                  </pic:spPr>
+                </pic:pic>
+              </a:graphicData>
+            </a:graphic>
+          </wp:inline>
+        </w:drawing>
+      </w:r>
+      <w:r>
+        <w:rPr>
+          <w:noProof/>
+          <w:lang w:eastAsia="uk-UA"/>
+        </w:rPr>
+        <w:lastRenderedPageBreak/>
+        <w:drawing>
+          <wp:inline distT="0" distB="0" distL="0" distR="0" wp14:anchorId="2724D734" wp14:editId="06B2E0C3">
+            <wp:extent cx="5940425" cy="4681220"/>
+            <wp:effectExtent l="0" t="0" r="3175" b="5080"/>
+            <wp:docPr id="50" name="Рисунок 50"/>
+            <wp:cNvGraphicFramePr>
+              <a:graphicFrameLocks xmlns:a="http://schemas.openxmlformats.org/drawingml/2006/main" noChangeAspect="1"/>
+            </wp:cNvGraphicFramePr>
+            <a:graphic xmlns:a="http://schemas.openxmlformats.org/drawingml/2006/main">
+              <a:graphicData uri="http://schemas.openxmlformats.org/drawingml/2006/picture">
+                <pic:pic xmlns:pic="http://schemas.openxmlformats.org/drawingml/2006/picture">
+                  <pic:nvPicPr>
+                    <pic:cNvPr id="1" name=""/>
+                    <pic:cNvPicPr/>
+                  </pic:nvPicPr>
+                  <pic:blipFill>
+                    <a:blip r:embed="rId55"/>
+                    <a:stretch>
+                      <a:fillRect/>
+                    </a:stretch>
+                  </pic:blipFill>
+                  <pic:spPr>
+                    <a:xfrm>
+                      <a:off x="0" y="0"/>
+                      <a:ext cx="5940425" cy="4681220"/>
+                    </a:xfrm>
+                    <a:prstGeom prst="rect">
+                      <a:avLst/>
+                    </a:prstGeom>
+                  </pic:spPr>
+                </pic:pic>
+              </a:graphicData>
+            </a:graphic>
+          </wp:inline>
+        </w:drawing>
+      </w:r>
+      <w:r>
+        <w:rPr>
+          <w:noProof/>
+          <w:lang w:eastAsia="uk-UA"/>
+        </w:rPr>
+        <w:lastRenderedPageBreak/>
+        <w:drawing>
+          <wp:inline distT="0" distB="0" distL="0" distR="0" wp14:anchorId="6F935E4C" wp14:editId="44369F22">
+            <wp:extent cx="5940425" cy="5045710"/>
+            <wp:effectExtent l="0" t="0" r="3175" b="2540"/>
+            <wp:docPr id="51" name="Рисунок 51"/>
+            <wp:cNvGraphicFramePr>
+              <a:graphicFrameLocks xmlns:a="http://schemas.openxmlformats.org/drawingml/2006/main" noChangeAspect="1"/>
+            </wp:cNvGraphicFramePr>
+            <a:graphic xmlns:a="http://schemas.openxmlformats.org/drawingml/2006/main">
+              <a:graphicData uri="http://schemas.openxmlformats.org/drawingml/2006/picture">
+                <pic:pic xmlns:pic="http://schemas.openxmlformats.org/drawingml/2006/picture">
+                  <pic:nvPicPr>
+                    <pic:cNvPr id="1" name=""/>
+                    <pic:cNvPicPr/>
+                  </pic:nvPicPr>
+                  <pic:blipFill>
+                    <a:blip r:embed="rId56"/>
+                    <a:stretch>
+                      <a:fillRect/>
+                    </a:stretch>
+                  </pic:blipFill>
+                  <pic:spPr>
+                    <a:xfrm>
+                      <a:off x="0" y="0"/>
+                      <a:ext cx="5940425" cy="5045710"/>
+                    </a:xfrm>
+                    <a:prstGeom prst="rect">
+                      <a:avLst/>
+                    </a:prstGeom>
+                  </pic:spPr>
+                </pic:pic>
+              </a:graphicData>
+            </a:graphic>
+          </wp:inline>
+        </w:drawing>
+      </w:r>
+      <w:r>
+        <w:rPr>
+          <w:noProof/>
+          <w:lang w:eastAsia="uk-UA"/>
+        </w:rPr>
+        <w:drawing>
+          <wp:inline distT="0" distB="0" distL="0" distR="0" wp14:anchorId="655A2D7B" wp14:editId="1711831C">
+            <wp:extent cx="5940425" cy="4053840"/>
+            <wp:effectExtent l="0" t="0" r="3175" b="3810"/>
+            <wp:docPr id="52" name="Рисунок 52"/>
+            <wp:cNvGraphicFramePr>
+              <a:graphicFrameLocks xmlns:a="http://schemas.openxmlformats.org/drawingml/2006/main" noChangeAspect="1"/>
+            </wp:cNvGraphicFramePr>
+            <a:graphic xmlns:a="http://schemas.openxmlformats.org/drawingml/2006/main">
+              <a:graphicData uri="http://schemas.openxmlformats.org/drawingml/2006/picture">
+                <pic:pic xmlns:pic="http://schemas.openxmlformats.org/drawingml/2006/picture">
+                  <pic:nvPicPr>
+                    <pic:cNvPr id="1" name=""/>
+                    <pic:cNvPicPr/>
+                  </pic:nvPicPr>
+                  <pic:blipFill>
+                    <a:blip r:embed="rId57"/>
+                    <a:stretch>
+                      <a:fillRect/>
+                    </a:stretch>
+                  </pic:blipFill>
+                  <pic:spPr>
+                    <a:xfrm>
+                      <a:off x="0" y="0"/>
+                      <a:ext cx="5940425" cy="4053840"/>
+                    </a:xfrm>
+                    <a:prstGeom prst="rect">
+                      <a:avLst/>
+                    </a:prstGeom>
+                  </pic:spPr>
+                </pic:pic>
+              </a:graphicData>
+            </a:graphic>
+          </wp:inline>
+        </w:drawing>
+      </w:r>
+      <w:r>
+        <w:rPr>
+          <w:noProof/>
+          <w:lang w:eastAsia="uk-UA"/>
+        </w:rPr>
+        <w:lastRenderedPageBreak/>
+        <w:drawing>
+          <wp:inline distT="0" distB="0" distL="0" distR="0" wp14:anchorId="6AB2767D" wp14:editId="38DBB23F">
+            <wp:extent cx="5940425" cy="3750945"/>
+            <wp:effectExtent l="0" t="0" r="3175" b="1905"/>
+            <wp:docPr id="53" name="Рисунок 53"/>
+            <wp:cNvGraphicFramePr>
+              <a:graphicFrameLocks xmlns:a="http://schemas.openxmlformats.org/drawingml/2006/main" noChangeAspect="1"/>
+            </wp:cNvGraphicFramePr>
+            <a:graphic xmlns:a="http://schemas.openxmlformats.org/drawingml/2006/main">
+              <a:graphicData uri="http://schemas.openxmlformats.org/drawingml/2006/picture">
+                <pic:pic xmlns:pic="http://schemas.openxmlformats.org/drawingml/2006/picture">
+                  <pic:nvPicPr>
+                    <pic:cNvPr id="1" name=""/>
+                    <pic:cNvPicPr/>
+                  </pic:nvPicPr>
+                  <pic:blipFill>
+                    <a:blip r:embed="rId58"/>
+                    <a:stretch>
+                      <a:fillRect/>
+                    </a:stretch>
+                  </pic:blipFill>
+                  <pic:spPr>
+                    <a:xfrm>
+                      <a:off x="0" y="0"/>
+                      <a:ext cx="5940425" cy="3750945"/>
                     </a:xfrm>
                     <a:prstGeom prst="rect">
                       <a:avLst/>
@@ -1460,6 +2871,18 @@
     <w:semiHidden/>
     <w:unhideWhenUsed/>
   </w:style>
+  <w:style w:type="character" w:styleId="a3">
+    <w:name w:val="Hyperlink"/>
+    <w:basedOn w:val="a0"/>
+    <w:uiPriority w:val="99"/>
+    <w:semiHidden/>
+    <w:unhideWhenUsed/>
+    <w:rsid w:val="00582779"/>
+    <w:rPr>
+      <w:color w:val="0000FF"/>
+      <w:u w:val="single"/>
+    </w:rPr>
+  </w:style>
 </w:styles>
 </file>
 

</xml_diff>